<commit_message>
Update 9/24/2023 8:22AM EST
Updates as of 8:22AM EST on 9/24/2023.
</commit_message>
<xml_diff>
--- a/&ILLEGAL GRAPHICS/20230924 - Global United Defense, Inc. - Illegal Graphics Prevention Security Systems - v1.0.1.5.docx
+++ b/&ILLEGAL GRAPHICS/20230924 - Global United Defense, Inc. - Illegal Graphics Prevention Security Systems - v1.0.1.5.docx
@@ -201,7 +201,7 @@
           <w:sz w:val="28"/>
           <w:szCs w:val="28"/>
         </w:rPr>
-        <w:t>9/24/2023 12:54:38 AM</w:t>
+        <w:t>9/24/2023 4:38:42 AM</w:t>
       </w:r>
     </w:p>
     <w:p>
@@ -645,7 +645,6 @@
         </w:rPr>
         <w:t xml:space="preserve"> </w:t>
       </w:r>
-      <w:proofErr w:type="gramStart"/>
       <w:r>
         <w:rPr>
           <w:b/>
@@ -661,7 +660,6 @@
         </w:rPr>
         <w:t>;</w:t>
       </w:r>
-      <w:proofErr w:type="gramEnd"/>
     </w:p>
     <w:p>
       <w:pPr>
@@ -704,16 +702,7 @@
           <w:bCs/>
           <w:color w:val="FF0000"/>
         </w:rPr>
-        <w:t xml:space="preserve">AVATAR </w:t>
-      </w:r>
-      <w:proofErr w:type="gramStart"/>
-      <w:r>
-        <w:rPr>
-          <w:b/>
-          <w:bCs/>
-          <w:color w:val="FF0000"/>
-        </w:rPr>
-        <w:t>SILHOUETTE</w:t>
+        <w:t>AVATAR SILHOUETTE</w:t>
       </w:r>
       <w:r>
         <w:rPr>
@@ -722,7 +711,6 @@
         </w:rPr>
         <w:t>;</w:t>
       </w:r>
-      <w:proofErr w:type="gramEnd"/>
     </w:p>
     <w:p>
       <w:pPr>
@@ -765,16 +753,7 @@
           <w:bCs/>
           <w:color w:val="FF0000"/>
         </w:rPr>
-        <w:t xml:space="preserve">CLOUD </w:t>
-      </w:r>
-      <w:proofErr w:type="gramStart"/>
-      <w:r>
-        <w:rPr>
-          <w:b/>
-          <w:bCs/>
-          <w:color w:val="FF0000"/>
-        </w:rPr>
-        <w:t>TEXT</w:t>
+        <w:t>CLOUD TEXT</w:t>
       </w:r>
       <w:r>
         <w:rPr>
@@ -783,7 +762,6 @@
         </w:rPr>
         <w:t>;</w:t>
       </w:r>
-      <w:proofErr w:type="gramEnd"/>
     </w:p>
     <w:p>
       <w:pPr>
@@ -826,16 +804,7 @@
           <w:bCs/>
           <w:color w:val="FF0000"/>
         </w:rPr>
-        <w:t xml:space="preserve">FAKE LASER </w:t>
-      </w:r>
-      <w:proofErr w:type="gramStart"/>
-      <w:r>
-        <w:rPr>
-          <w:b/>
-          <w:bCs/>
-          <w:color w:val="FF0000"/>
-        </w:rPr>
-        <w:t>LINE</w:t>
+        <w:t>FAKE LASER LINE</w:t>
       </w:r>
       <w:r>
         <w:rPr>
@@ -844,7 +813,6 @@
         </w:rPr>
         <w:t>;</w:t>
       </w:r>
-      <w:proofErr w:type="gramEnd"/>
     </w:p>
     <w:p>
       <w:pPr>
@@ -887,16 +855,7 @@
           <w:bCs/>
           <w:color w:val="FF0000"/>
         </w:rPr>
-        <w:t xml:space="preserve">FAKE LASER </w:t>
-      </w:r>
-      <w:proofErr w:type="gramStart"/>
-      <w:r>
-        <w:rPr>
-          <w:b/>
-          <w:bCs/>
-          <w:color w:val="FF0000"/>
-        </w:rPr>
-        <w:t>STRIKE</w:t>
+        <w:t>FAKE LASER STRIKE</w:t>
       </w:r>
       <w:r>
         <w:rPr>
@@ -905,7 +864,6 @@
         </w:rPr>
         <w:t>;</w:t>
       </w:r>
-      <w:proofErr w:type="gramEnd"/>
     </w:p>
     <w:p>
       <w:pPr>
@@ -945,16 +903,7 @@
           <w:bCs/>
           <w:color w:val="FF0000"/>
         </w:rPr>
-        <w:t xml:space="preserve">LASER </w:t>
-      </w:r>
-      <w:proofErr w:type="gramStart"/>
-      <w:r>
-        <w:rPr>
-          <w:b/>
-          <w:bCs/>
-          <w:color w:val="FF0000"/>
-        </w:rPr>
-        <w:t>BEAM</w:t>
+        <w:t>LASER BEAM</w:t>
       </w:r>
       <w:r>
         <w:rPr>
@@ -963,7 +912,6 @@
         </w:rPr>
         <w:t>;</w:t>
       </w:r>
-      <w:proofErr w:type="gramEnd"/>
     </w:p>
     <w:p>
       <w:pPr>
@@ -1003,16 +951,7 @@
           <w:bCs/>
           <w:color w:val="FF0000"/>
         </w:rPr>
-        <w:t xml:space="preserve">LASER BEAM </w:t>
-      </w:r>
-      <w:proofErr w:type="gramStart"/>
-      <w:r>
-        <w:rPr>
-          <w:b/>
-          <w:bCs/>
-          <w:color w:val="FF0000"/>
-        </w:rPr>
-        <w:t>BURST</w:t>
+        <w:t>LASER BEAM BURST</w:t>
       </w:r>
       <w:r>
         <w:rPr>
@@ -1021,7 +960,6 @@
         </w:rPr>
         <w:t>;</w:t>
       </w:r>
-      <w:proofErr w:type="gramEnd"/>
     </w:p>
     <w:p>
       <w:pPr>
@@ -1061,32 +999,7 @@
           <w:bCs/>
           <w:color w:val="FF0000"/>
         </w:rPr>
-        <w:t xml:space="preserve">LASER </w:t>
-      </w:r>
-      <w:r>
-        <w:rPr>
-          <w:b/>
-          <w:bCs/>
-          <w:color w:val="FF0000"/>
-        </w:rPr>
-        <w:t>BEAM</w:t>
-      </w:r>
-      <w:r>
-        <w:rPr>
-          <w:b/>
-          <w:bCs/>
-          <w:color w:val="FF0000"/>
-        </w:rPr>
-        <w:t xml:space="preserve"> </w:t>
-      </w:r>
-      <w:proofErr w:type="gramStart"/>
-      <w:r>
-        <w:rPr>
-          <w:b/>
-          <w:bCs/>
-          <w:color w:val="FF0000"/>
-        </w:rPr>
-        <w:t>LEVEL</w:t>
+        <w:t>LASER BEAM LEVEL</w:t>
       </w:r>
       <w:r>
         <w:rPr>
@@ -1095,7 +1008,6 @@
         </w:rPr>
         <w:t>;</w:t>
       </w:r>
-      <w:proofErr w:type="gramEnd"/>
     </w:p>
     <w:p>
       <w:pPr>
@@ -1135,24 +1047,7 @@
           <w:bCs/>
           <w:color w:val="FF0000"/>
         </w:rPr>
-        <w:t xml:space="preserve">LASER </w:t>
-      </w:r>
-      <w:proofErr w:type="gramStart"/>
-      <w:r>
-        <w:rPr>
-          <w:b/>
-          <w:bCs/>
-          <w:color w:val="FF0000"/>
-        </w:rPr>
-        <w:t>B</w:t>
-      </w:r>
-      <w:r>
-        <w:rPr>
-          <w:b/>
-          <w:bCs/>
-          <w:color w:val="FF0000"/>
-        </w:rPr>
-        <w:t>URST</w:t>
+        <w:t>LASER BURST</w:t>
       </w:r>
       <w:r>
         <w:rPr>
@@ -1161,7 +1056,6 @@
         </w:rPr>
         <w:t>;</w:t>
       </w:r>
-      <w:proofErr w:type="gramEnd"/>
     </w:p>
     <w:p>
       <w:pPr>
@@ -1201,16 +1095,7 @@
           <w:bCs/>
           <w:color w:val="FF0000"/>
         </w:rPr>
-        <w:t xml:space="preserve">LASER LINE </w:t>
-      </w:r>
-      <w:proofErr w:type="gramStart"/>
-      <w:r>
-        <w:rPr>
-          <w:b/>
-          <w:bCs/>
-          <w:color w:val="FF0000"/>
-        </w:rPr>
-        <w:t>LEVEL</w:t>
+        <w:t>LASER LINE LEVEL</w:t>
       </w:r>
       <w:r>
         <w:rPr>
@@ -1219,7 +1104,6 @@
         </w:rPr>
         <w:t>;</w:t>
       </w:r>
-      <w:proofErr w:type="gramEnd"/>
     </w:p>
     <w:p>
       <w:pPr>
@@ -1262,16 +1146,7 @@
           <w:bCs/>
           <w:color w:val="FF0000"/>
         </w:rPr>
-        <w:t xml:space="preserve">LASER </w:t>
-      </w:r>
-      <w:proofErr w:type="gramStart"/>
-      <w:r>
-        <w:rPr>
-          <w:b/>
-          <w:bCs/>
-          <w:color w:val="FF0000"/>
-        </w:rPr>
-        <w:t>LINE</w:t>
+        <w:t>LASER LINE</w:t>
       </w:r>
       <w:r>
         <w:rPr>
@@ -1280,7 +1155,6 @@
         </w:rPr>
         <w:t>;</w:t>
       </w:r>
-      <w:proofErr w:type="gramEnd"/>
     </w:p>
     <w:p>
       <w:pPr>
@@ -1323,24 +1197,7 @@
           <w:bCs/>
           <w:color w:val="FF0000"/>
         </w:rPr>
-        <w:t xml:space="preserve">LASER </w:t>
-      </w:r>
-      <w:proofErr w:type="gramStart"/>
-      <w:r>
-        <w:rPr>
-          <w:b/>
-          <w:bCs/>
-          <w:color w:val="FF0000"/>
-        </w:rPr>
-        <w:t>LIN</w:t>
-      </w:r>
-      <w:r>
-        <w:rPr>
-          <w:b/>
-          <w:bCs/>
-          <w:color w:val="FF0000"/>
-        </w:rPr>
-        <w:t>ES</w:t>
+        <w:t>LASER LINES</w:t>
       </w:r>
       <w:r>
         <w:rPr>
@@ -1349,7 +1206,6 @@
         </w:rPr>
         <w:t>;</w:t>
       </w:r>
-      <w:proofErr w:type="gramEnd"/>
     </w:p>
     <w:p>
       <w:pPr>
@@ -1392,16 +1248,7 @@
           <w:bCs/>
           <w:color w:val="FF0000"/>
         </w:rPr>
-        <w:t xml:space="preserve">LASER </w:t>
-      </w:r>
-      <w:proofErr w:type="gramStart"/>
-      <w:r>
-        <w:rPr>
-          <w:b/>
-          <w:bCs/>
-          <w:color w:val="FF0000"/>
-        </w:rPr>
-        <w:t>STRIKE</w:t>
+        <w:t>LASER STRIKE</w:t>
       </w:r>
       <w:r>
         <w:rPr>
@@ -1410,7 +1257,6 @@
         </w:rPr>
         <w:t>;</w:t>
       </w:r>
-      <w:proofErr w:type="gramEnd"/>
     </w:p>
     <w:p>
       <w:pPr>
@@ -1450,16 +1296,7 @@
           <w:bCs/>
           <w:color w:val="FF0000"/>
         </w:rPr>
-        <w:t xml:space="preserve">POOP </w:t>
-      </w:r>
-      <w:proofErr w:type="gramStart"/>
-      <w:r>
-        <w:rPr>
-          <w:b/>
-          <w:bCs/>
-          <w:color w:val="FF0000"/>
-        </w:rPr>
-        <w:t>LINE</w:t>
+        <w:t>POOP LINE</w:t>
       </w:r>
       <w:r>
         <w:rPr>
@@ -1468,7 +1305,6 @@
         </w:rPr>
         <w:t>;</w:t>
       </w:r>
-      <w:proofErr w:type="gramEnd"/>
     </w:p>
     <w:p>
       <w:pPr>
@@ -1508,16 +1344,7 @@
           <w:bCs/>
           <w:color w:val="FF0000"/>
         </w:rPr>
-        <w:t xml:space="preserve">RADIATING HEAT </w:t>
-      </w:r>
-      <w:proofErr w:type="gramStart"/>
-      <w:r>
-        <w:rPr>
-          <w:b/>
-          <w:bCs/>
-          <w:color w:val="FF0000"/>
-        </w:rPr>
-        <w:t>LINE</w:t>
+        <w:t>RADIATING HEAT LINE</w:t>
       </w:r>
       <w:r>
         <w:rPr>
@@ -1526,7 +1353,6 @@
         </w:rPr>
         <w:t>;</w:t>
       </w:r>
-      <w:proofErr w:type="gramEnd"/>
     </w:p>
     <w:p>
       <w:pPr>
@@ -1566,16 +1392,7 @@
           <w:bCs/>
           <w:color w:val="FF0000"/>
         </w:rPr>
-        <w:t xml:space="preserve">RAY </w:t>
-      </w:r>
-      <w:proofErr w:type="gramStart"/>
-      <w:r>
-        <w:rPr>
-          <w:b/>
-          <w:bCs/>
-          <w:color w:val="FF0000"/>
-        </w:rPr>
-        <w:t>BEAM</w:t>
+        <w:t>RAY BEAM</w:t>
       </w:r>
       <w:r>
         <w:rPr>
@@ -1584,7 +1401,6 @@
         </w:rPr>
         <w:t>;</w:t>
       </w:r>
-      <w:proofErr w:type="gramEnd"/>
     </w:p>
     <w:p>
       <w:pPr>
@@ -1624,24 +1440,7 @@
           <w:bCs/>
           <w:color w:val="FF0000"/>
         </w:rPr>
-        <w:t>RAY BEA</w:t>
-      </w:r>
-      <w:r>
-        <w:rPr>
-          <w:b/>
-          <w:bCs/>
-          <w:color w:val="FF0000"/>
-        </w:rPr>
-        <w:t xml:space="preserve">M </w:t>
-      </w:r>
-      <w:proofErr w:type="gramStart"/>
-      <w:r>
-        <w:rPr>
-          <w:b/>
-          <w:bCs/>
-          <w:color w:val="FF0000"/>
-        </w:rPr>
-        <w:t>BURST</w:t>
+        <w:t>RAY BEAM BURST</w:t>
       </w:r>
       <w:r>
         <w:rPr>
@@ -1650,7 +1449,6 @@
         </w:rPr>
         <w:t>;</w:t>
       </w:r>
-      <w:proofErr w:type="gramEnd"/>
     </w:p>
     <w:p>
       <w:pPr>
@@ -1690,24 +1488,7 @@
           <w:bCs/>
           <w:color w:val="FF0000"/>
         </w:rPr>
-        <w:t xml:space="preserve">RAY </w:t>
-      </w:r>
-      <w:proofErr w:type="gramStart"/>
-      <w:r>
-        <w:rPr>
-          <w:b/>
-          <w:bCs/>
-          <w:color w:val="FF0000"/>
-        </w:rPr>
-        <w:t>B</w:t>
-      </w:r>
-      <w:r>
-        <w:rPr>
-          <w:b/>
-          <w:bCs/>
-          <w:color w:val="FF0000"/>
-        </w:rPr>
-        <w:t>URST</w:t>
+        <w:t>RAY BURST</w:t>
       </w:r>
       <w:r>
         <w:rPr>
@@ -1716,7 +1497,6 @@
         </w:rPr>
         <w:t>;</w:t>
       </w:r>
-      <w:proofErr w:type="gramEnd"/>
     </w:p>
     <w:p>
       <w:pPr>
@@ -1757,16 +1537,7 @@
           <w:bCs/>
           <w:color w:val="FF0000"/>
         </w:rPr>
-        <w:t xml:space="preserve">RAY </w:t>
-      </w:r>
-      <w:proofErr w:type="gramStart"/>
-      <w:r>
-        <w:rPr>
-          <w:b/>
-          <w:bCs/>
-          <w:color w:val="FF0000"/>
-        </w:rPr>
-        <w:t>LINE</w:t>
+        <w:t>RAY LINE</w:t>
       </w:r>
       <w:r>
         <w:rPr>
@@ -1775,7 +1546,6 @@
         </w:rPr>
         <w:t>;</w:t>
       </w:r>
-      <w:proofErr w:type="gramEnd"/>
     </w:p>
     <w:p>
       <w:pPr>
@@ -1815,16 +1585,7 @@
           <w:bCs/>
           <w:color w:val="FF0000"/>
         </w:rPr>
-        <w:t xml:space="preserve">ROOM </w:t>
-      </w:r>
-      <w:proofErr w:type="gramStart"/>
-      <w:r>
-        <w:rPr>
-          <w:b/>
-          <w:bCs/>
-          <w:color w:val="FF0000"/>
-        </w:rPr>
-        <w:t>TEXT</w:t>
+        <w:t>ROOM TEXT</w:t>
       </w:r>
       <w:r>
         <w:rPr>
@@ -1833,7 +1594,6 @@
         </w:rPr>
         <w:t>;</w:t>
       </w:r>
-      <w:proofErr w:type="gramEnd"/>
     </w:p>
     <w:p>
       <w:pPr>
@@ -1876,16 +1636,7 @@
           <w:bCs/>
           <w:color w:val="FF0000"/>
         </w:rPr>
-        <w:t xml:space="preserve">SILHOUETTE </w:t>
-      </w:r>
-      <w:proofErr w:type="gramStart"/>
-      <w:r>
-        <w:rPr>
-          <w:b/>
-          <w:bCs/>
-          <w:color w:val="FF0000"/>
-        </w:rPr>
-        <w:t>SILK</w:t>
+        <w:t>SILHOUETTE SILK</w:t>
       </w:r>
       <w:r>
         <w:rPr>
@@ -1894,7 +1645,6 @@
         </w:rPr>
         <w:t>;</w:t>
       </w:r>
-      <w:proofErr w:type="gramEnd"/>
     </w:p>
     <w:p>
       <w:pPr>
@@ -1937,16 +1687,7 @@
           <w:bCs/>
           <w:color w:val="FF0000"/>
         </w:rPr>
-        <w:t xml:space="preserve">SKY </w:t>
-      </w:r>
-      <w:proofErr w:type="gramStart"/>
-      <w:r>
-        <w:rPr>
-          <w:b/>
-          <w:bCs/>
-          <w:color w:val="FF0000"/>
-        </w:rPr>
-        <w:t>TEXT</w:t>
+        <w:t>SKY TEXT</w:t>
       </w:r>
       <w:r>
         <w:rPr>
@@ -1955,7 +1696,6 @@
         </w:rPr>
         <w:t>;</w:t>
       </w:r>
-      <w:proofErr w:type="gramEnd"/>
     </w:p>
     <w:p>
       <w:pPr>
@@ -1998,16 +1738,15 @@
           <w:bCs/>
           <w:color w:val="FF0000"/>
         </w:rPr>
-        <w:t xml:space="preserve">WALL </w:t>
-      </w:r>
-      <w:proofErr w:type="gramStart"/>
-      <w:r>
-        <w:rPr>
-          <w:b/>
-          <w:bCs/>
-          <w:color w:val="FF0000"/>
-        </w:rPr>
-        <w:t>TEXT</w:t>
+        <w:t>S</w:t>
+      </w:r>
+      <w:r>
+        <w:rPr>
+          <w:b/>
+          <w:bCs/>
+          <w:color w:val="FF0000"/>
+        </w:rPr>
+        <w:t>UBTITLES</w:t>
       </w:r>
       <w:r>
         <w:rPr>
@@ -2016,7 +1755,57 @@
         </w:rPr>
         <w:t>;</w:t>
       </w:r>
-      <w:proofErr w:type="gramEnd"/>
+    </w:p>
+    <w:p>
+      <w:pPr>
+        <w:ind w:left="360"/>
+        <w:jc w:val="both"/>
+        <w:rPr>
+          <w:b/>
+          <w:bCs/>
+        </w:rPr>
+      </w:pPr>
+      <w:r>
+        <w:tab/>
+      </w:r>
+      <w:r>
+        <w:rPr>
+          <w:u w:val="single"/>
+        </w:rPr>
+        <w:t>PREVENTION SECURITY SYSTEM</w:t>
+      </w:r>
+      <w:r>
+        <w:rPr>
+          <w:u w:val="single"/>
+        </w:rPr>
+        <w:t>:</w:t>
+      </w:r>
+      <w:r>
+        <w:t xml:space="preserve"> </w:t>
+      </w:r>
+      <w:r>
+        <w:rPr>
+          <w:b/>
+          <w:bCs/>
+          <w:color w:val="FF0000"/>
+        </w:rPr>
+        <w:t xml:space="preserve">ANY </w:t>
+      </w:r>
+      <w:r>
+        <w:rPr>
+          <w:b/>
+          <w:bCs/>
+          <w:color w:val="FF0000"/>
+        </w:rPr>
+        <w:t>WALL TEXT</w:t>
+      </w:r>
+      <w:r>
+        <w:rPr>
+          <w:b/>
+          <w:bCs/>
+        </w:rPr>
+        <w:t>;</w:t>
+      </w:r>
     </w:p>
     <w:p>
       <w:pPr>
@@ -2088,7 +1877,6 @@
         </w:rPr>
         <w:t xml:space="preserve"> </w:t>
       </w:r>
-      <w:proofErr w:type="gramStart"/>
       <w:r>
         <w:rPr>
           <w:b/>
@@ -2104,7 +1892,6 @@
         </w:rPr>
         <w:t>;</w:t>
       </w:r>
-      <w:proofErr w:type="gramEnd"/>
     </w:p>
     <w:bookmarkEnd w:id="1"/>
     <w:p>

</xml_diff>